<commit_message>
Olga redid graftM heatmaps
</commit_message>
<xml_diff>
--- a/graftM_genes/Results/anova_PLFA.docx
+++ b/graftM_genes/Results/anova_PLFA.docx
@@ -158,7 +158,7 @@
                 <w:rFonts w:ascii="Calibri" w:hAnsi="Calibri"/>
                 <w:sz w:val="20"/>
               </w:rPr>
-              <w:t xml:space="default">140.44</w:t>
+              <w:t xml:space="default">119.99</w:t>
             </w:r>
           </w:p>
         </w:tc>
@@ -259,7 +259,7 @@
                 <w:rFonts w:ascii="Calibri" w:hAnsi="Calibri"/>
                 <w:sz w:val="20"/>
               </w:rPr>
-              <w:t xml:space="default">129.52</w:t>
+              <w:t xml:space="default">113.04</w:t>
             </w:r>
           </w:p>
         </w:tc>
@@ -360,7 +360,7 @@
                 <w:rFonts w:ascii="Calibri" w:hAnsi="Calibri"/>
                 <w:sz w:val="20"/>
               </w:rPr>
-              <w:t xml:space="default">125.25</w:t>
+              <w:t xml:space="default">110.03</w:t>
             </w:r>
           </w:p>
         </w:tc>
@@ -461,7 +461,7 @@
                 <w:rFonts w:ascii="Calibri" w:hAnsi="Calibri"/>
                 <w:sz w:val="20"/>
               </w:rPr>
-              <w:t xml:space="default">128.01</w:t>
+              <w:t xml:space="default">110.61</w:t>
             </w:r>
           </w:p>
         </w:tc>
@@ -562,7 +562,7 @@
                 <w:rFonts w:ascii="Calibri" w:hAnsi="Calibri"/>
                 <w:sz w:val="20"/>
               </w:rPr>
-              <w:t xml:space="default">118.78</w:t>
+              <w:t xml:space="default">105.96</w:t>
             </w:r>
           </w:p>
         </w:tc>
@@ -663,7 +663,7 @@
                 <w:rFonts w:ascii="Calibri" w:hAnsi="Calibri"/>
                 <w:sz w:val="20"/>
               </w:rPr>
-              <w:t xml:space="default">120.56</w:t>
+              <w:t xml:space="default">106.94</w:t>
             </w:r>
           </w:p>
         </w:tc>
@@ -764,7 +764,7 @@
                 <w:rFonts w:ascii="Calibri" w:hAnsi="Calibri"/>
                 <w:sz w:val="20"/>
               </w:rPr>
-              <w:t xml:space="default">103.97</w:t>
+              <w:t xml:space="default">88.72</w:t>
             </w:r>
           </w:p>
         </w:tc>
@@ -865,7 +865,7 @@
                 <w:rFonts w:ascii="Calibri" w:hAnsi="Calibri"/>
                 <w:sz w:val="20"/>
               </w:rPr>
-              <w:t xml:space="default">151.34</w:t>
+              <w:t xml:space="default">122.67</w:t>
             </w:r>
           </w:p>
         </w:tc>
@@ -966,7 +966,7 @@
                 <w:rFonts w:ascii="Calibri" w:hAnsi="Calibri"/>
                 <w:sz w:val="20"/>
               </w:rPr>
-              <w:t xml:space="default">89.80</w:t>
+              <w:t xml:space="default">63.74</w:t>
             </w:r>
           </w:p>
         </w:tc>
@@ -1067,31 +1067,31 @@
                 <w:rFonts w:ascii="Calibri" w:hAnsi="Calibri"/>
                 <w:sz w:val="20"/>
               </w:rPr>
-              <w:t xml:space="default">1.20</w:t>
-            </w:r>
-          </w:p>
-        </w:tc>
-        <w:tc>
-          <w:tcPr>
-            <w:tcBorders>
-              <w:top w:val="single" w:space="0" w:color="D3D3D3"/>
-              <w:bottom w:val="single" w:space="0" w:color="D3D3D3"/>
-              <w:start w:val="single" w:space="0" w:color="D3D3D3"/>
-              <w:end w:val="single" w:space="0" w:color="D3D3D3"/>
-            </w:tcBorders>
-          </w:tcPr>
-          <w:p>
-            <w:pPr>
-              <w:spacing w:before="0" w:after="60"/>
-              <w:keepNext/>
-              <w:jc w:val="end"/>
-            </w:pPr>
-            <w:r>
-              <w:rPr>
-                <w:rFonts w:ascii="Calibri" w:hAnsi="Calibri"/>
-                <w:sz w:val="20"/>
-              </w:rPr>
-              <w:t xml:space="default">0.2758</w:t>
+              <w:t xml:space="default">1.14</w:t>
+            </w:r>
+          </w:p>
+        </w:tc>
+        <w:tc>
+          <w:tcPr>
+            <w:tcBorders>
+              <w:top w:val="single" w:space="0" w:color="D3D3D3"/>
+              <w:bottom w:val="single" w:space="0" w:color="D3D3D3"/>
+              <w:start w:val="single" w:space="0" w:color="D3D3D3"/>
+              <w:end w:val="single" w:space="0" w:color="D3D3D3"/>
+            </w:tcBorders>
+          </w:tcPr>
+          <w:p>
+            <w:pPr>
+              <w:spacing w:before="0" w:after="60"/>
+              <w:keepNext/>
+              <w:jc w:val="end"/>
+            </w:pPr>
+            <w:r>
+              <w:rPr>
+                <w:rFonts w:ascii="Calibri" w:hAnsi="Calibri"/>
+                <w:sz w:val="20"/>
+              </w:rPr>
+              <w:t xml:space="default">0.2881</w:t>
             </w:r>
           </w:p>
         </w:tc>
@@ -1168,7 +1168,7 @@
                 <w:rFonts w:ascii="Calibri" w:hAnsi="Calibri"/>
                 <w:sz w:val="20"/>
               </w:rPr>
-              <w:t xml:space="default">39.35</w:t>
+              <w:t xml:space="default">26.00</w:t>
             </w:r>
           </w:p>
         </w:tc>
@@ -1269,7 +1269,7 @@
                 <w:rFonts w:ascii="Calibri" w:hAnsi="Calibri"/>
                 <w:sz w:val="20"/>
               </w:rPr>
-              <w:t xml:space="default">57.10</w:t>
+              <w:t xml:space="default">40.40</w:t>
             </w:r>
           </w:p>
         </w:tc>
@@ -1370,7 +1370,7 @@
                 <w:rFonts w:ascii="Calibri" w:hAnsi="Calibri"/>
                 <w:sz w:val="20"/>
               </w:rPr>
-              <w:t xml:space="default">92.94</w:t>
+              <w:t xml:space="default">65.13</w:t>
             </w:r>
           </w:p>
         </w:tc>
@@ -1471,7 +1471,7 @@
                 <w:rFonts w:ascii="Calibri" w:hAnsi="Calibri"/>
                 <w:sz w:val="20"/>
               </w:rPr>
-              <w:t xml:space="default">40.72</w:t>
+              <w:t xml:space="default">26.97</w:t>
             </w:r>
           </w:p>
         </w:tc>
@@ -1572,7 +1572,7 @@
                 <w:rFonts w:ascii="Calibri" w:hAnsi="Calibri"/>
                 <w:sz w:val="20"/>
               </w:rPr>
-              <w:t xml:space="default">93.65</w:t>
+              <w:t xml:space="default">66.38</w:t>
             </w:r>
           </w:p>
         </w:tc>
@@ -1673,7 +1673,7 @@
                 <w:rFonts w:ascii="Calibri" w:hAnsi="Calibri"/>
                 <w:sz w:val="20"/>
               </w:rPr>
-              <w:t xml:space="default">79.77</w:t>
+              <w:t xml:space="default">61.74</w:t>
             </w:r>
           </w:p>
         </w:tc>
@@ -1774,7 +1774,7 @@
                 <w:rFonts w:ascii="Calibri" w:hAnsi="Calibri"/>
                 <w:sz w:val="20"/>
               </w:rPr>
-              <w:t xml:space="default">27.08</w:t>
+              <w:t xml:space="default">26.28</w:t>
             </w:r>
           </w:p>
         </w:tc>
@@ -1875,7 +1875,7 @@
                 <w:rFonts w:ascii="Calibri" w:hAnsi="Calibri"/>
                 <w:sz w:val="20"/>
               </w:rPr>
-              <w:t xml:space="default">37.40</w:t>
+              <w:t xml:space="default">24.06</w:t>
             </w:r>
           </w:p>
         </w:tc>
@@ -1976,7 +1976,7 @@
                 <w:rFonts w:ascii="Calibri" w:hAnsi="Calibri"/>
                 <w:sz w:val="20"/>
               </w:rPr>
-              <w:t xml:space="default">72.62</w:t>
+              <w:t xml:space="default">54.12</w:t>
             </w:r>
           </w:p>
         </w:tc>
@@ -2077,7 +2077,7 @@
                 <w:rFonts w:ascii="Calibri" w:hAnsi="Calibri"/>
                 <w:sz w:val="20"/>
               </w:rPr>
-              <w:t xml:space="default">44.18</w:t>
+              <w:t xml:space="default">40.63</w:t>
             </w:r>
           </w:p>
         </w:tc>
@@ -2178,7 +2178,7 @@
                 <w:rFonts w:ascii="Calibri" w:hAnsi="Calibri"/>
                 <w:sz w:val="20"/>
               </w:rPr>
-              <w:t xml:space="default">72.15</w:t>
+              <w:t xml:space="default">66.53</w:t>
             </w:r>
           </w:p>
         </w:tc>
@@ -2279,7 +2279,7 @@
                 <w:rFonts w:ascii="Calibri" w:hAnsi="Calibri"/>
                 <w:sz w:val="20"/>
               </w:rPr>
-              <w:t xml:space="default">58.85</w:t>
+              <w:t xml:space="default">49.73</w:t>
             </w:r>
           </w:p>
         </w:tc>
@@ -2380,7 +2380,7 @@
                 <w:rFonts w:ascii="Calibri" w:hAnsi="Calibri"/>
                 <w:sz w:val="20"/>
               </w:rPr>
-              <w:t xml:space="default">27.77</w:t>
+              <w:t xml:space="default">23.78</w:t>
             </w:r>
           </w:p>
         </w:tc>
@@ -2481,7 +2481,7 @@
                 <w:rFonts w:ascii="Calibri" w:hAnsi="Calibri"/>
                 <w:sz w:val="20"/>
               </w:rPr>
-              <w:t xml:space="default">31.63</w:t>
+              <w:t xml:space="default">18.11</w:t>
             </w:r>
           </w:p>
         </w:tc>
@@ -2582,7 +2582,7 @@
                 <w:rFonts w:ascii="Calibri" w:hAnsi="Calibri"/>
                 <w:sz w:val="20"/>
               </w:rPr>
-              <w:t xml:space="default">83.82</w:t>
+              <w:t xml:space="default">69.09</w:t>
             </w:r>
           </w:p>
         </w:tc>
@@ -2683,55 +2683,55 @@
                 <w:rFonts w:ascii="Calibri" w:hAnsi="Calibri"/>
                 <w:sz w:val="20"/>
               </w:rPr>
-              <w:t xml:space="default">9.02</w:t>
-            </w:r>
-          </w:p>
-        </w:tc>
-        <w:tc>
-          <w:tcPr>
-            <w:tcBorders>
-              <w:top w:val="single" w:space="0" w:color="D3D3D3"/>
-              <w:bottom w:val="single" w:space="0" w:color="D3D3D3"/>
-              <w:start w:val="single" w:space="0" w:color="D3D3D3"/>
-              <w:end w:val="single" w:space="0" w:color="D3D3D3"/>
-            </w:tcBorders>
-          </w:tcPr>
-          <w:p>
-            <w:pPr>
-              <w:spacing w:before="0" w:after="60"/>
-              <w:keepNext/>
-              <w:jc w:val="end"/>
-            </w:pPr>
-            <w:r>
-              <w:rPr>
-                <w:rFonts w:ascii="Calibri" w:hAnsi="Calibri"/>
-                <w:sz w:val="20"/>
-              </w:rPr>
-              <w:t xml:space="default">0.0033</w:t>
-            </w:r>
-          </w:p>
-        </w:tc>
-        <w:tc>
-          <w:tcPr>
-            <w:tcBorders>
-              <w:top w:val="single" w:space="0" w:color="D3D3D3"/>
-              <w:bottom w:val="single" w:space="0" w:color="D3D3D3"/>
-              <w:start w:val="single" w:space="0" w:color="D3D3D3"/>
-              <w:end w:val="single" w:space="0" w:color="D3D3D3"/>
-            </w:tcBorders>
-          </w:tcPr>
-          <w:p>
-            <w:pPr>
-              <w:spacing w:before="0" w:after="60"/>
-              <w:keepNext/>
-              <w:jc w:val="end"/>
-            </w:pPr>
-            <w:r>
-              <w:rPr>
-                <w:rFonts w:ascii="Calibri" w:hAnsi="Calibri"/>
-                <w:sz w:val="20"/>
-              </w:rPr>
-              <w:t xml:space="default">**</w:t>
+              <w:t xml:space="default">3.02</w:t>
+            </w:r>
+          </w:p>
+        </w:tc>
+        <w:tc>
+          <w:tcPr>
+            <w:tcBorders>
+              <w:top w:val="single" w:space="0" w:color="D3D3D3"/>
+              <w:bottom w:val="single" w:space="0" w:color="D3D3D3"/>
+              <w:start w:val="single" w:space="0" w:color="D3D3D3"/>
+              <w:end w:val="single" w:space="0" w:color="D3D3D3"/>
+            </w:tcBorders>
+          </w:tcPr>
+          <w:p>
+            <w:pPr>
+              <w:spacing w:before="0" w:after="60"/>
+              <w:keepNext/>
+              <w:jc w:val="end"/>
+            </w:pPr>
+            <w:r>
+              <w:rPr>
+                <w:rFonts w:ascii="Calibri" w:hAnsi="Calibri"/>
+                <w:sz w:val="20"/>
+              </w:rPr>
+              <w:t xml:space="default">0.0855</w:t>
+            </w:r>
+          </w:p>
+        </w:tc>
+        <w:tc>
+          <w:tcPr>
+            <w:tcBorders>
+              <w:top w:val="single" w:space="0" w:color="D3D3D3"/>
+              <w:bottom w:val="single" w:space="0" w:color="D3D3D3"/>
+              <w:start w:val="single" w:space="0" w:color="D3D3D3"/>
+              <w:end w:val="single" w:space="0" w:color="D3D3D3"/>
+            </w:tcBorders>
+          </w:tcPr>
+          <w:p>
+            <w:pPr>
+              <w:spacing w:before="0" w:after="60"/>
+              <w:keepNext/>
+              <w:jc w:val="end"/>
+            </w:pPr>
+            <w:r>
+              <w:rPr>
+                <w:rFonts w:ascii="Calibri" w:hAnsi="Calibri"/>
+                <w:sz w:val="20"/>
+              </w:rPr>
+              <w:t xml:space="default"> </w:t>
             </w:r>
           </w:p>
         </w:tc>
@@ -2784,7 +2784,7 @@
                 <w:rFonts w:ascii="Calibri" w:hAnsi="Calibri"/>
                 <w:sz w:val="20"/>
               </w:rPr>
-              <w:t xml:space="default">82.84</w:t>
+              <w:t xml:space="default">68.01</w:t>
             </w:r>
           </w:p>
         </w:tc>
@@ -2885,7 +2885,7 @@
                 <w:rFonts w:ascii="Calibri" w:hAnsi="Calibri"/>
                 <w:sz w:val="20"/>
               </w:rPr>
-              <w:t xml:space="default">60.15</w:t>
+              <w:t xml:space="default">44.72</w:t>
             </w:r>
           </w:p>
         </w:tc>
@@ -2986,7 +2986,7 @@
                 <w:rFonts w:ascii="Calibri" w:hAnsi="Calibri"/>
                 <w:sz w:val="20"/>
               </w:rPr>
-              <w:t xml:space="default">35.85</w:t>
+              <w:t xml:space="default">24.55</w:t>
             </w:r>
           </w:p>
         </w:tc>
@@ -3087,31 +3087,31 @@
                 <w:rFonts w:ascii="Calibri" w:hAnsi="Calibri"/>
                 <w:sz w:val="20"/>
               </w:rPr>
-              <w:t xml:space="default">25.09</w:t>
-            </w:r>
-          </w:p>
-        </w:tc>
-        <w:tc>
-          <w:tcPr>
-            <w:tcBorders>
-              <w:top w:val="single" w:space="0" w:color="D3D3D3"/>
-              <w:bottom w:val="single" w:space="0" w:color="D3D3D3"/>
-              <w:start w:val="single" w:space="0" w:color="D3D3D3"/>
-              <w:end w:val="single" w:space="0" w:color="D3D3D3"/>
-            </w:tcBorders>
-          </w:tcPr>
-          <w:p>
-            <w:pPr>
-              <w:spacing w:before="0" w:after="60"/>
-              <w:keepNext/>
-              <w:jc w:val="end"/>
-            </w:pPr>
-            <w:r>
-              <w:rPr>
-                <w:rFonts w:ascii="Calibri" w:hAnsi="Calibri"/>
-                <w:sz w:val="20"/>
-              </w:rPr>
-              <w:t xml:space="default">0.0000</w:t>
+              <w:t xml:space="default">16.26</w:t>
+            </w:r>
+          </w:p>
+        </w:tc>
+        <w:tc>
+          <w:tcPr>
+            <w:tcBorders>
+              <w:top w:val="single" w:space="0" w:color="D3D3D3"/>
+              <w:bottom w:val="single" w:space="0" w:color="D3D3D3"/>
+              <w:start w:val="single" w:space="0" w:color="D3D3D3"/>
+              <w:end w:val="single" w:space="0" w:color="D3D3D3"/>
+            </w:tcBorders>
+          </w:tcPr>
+          <w:p>
+            <w:pPr>
+              <w:spacing w:before="0" w:after="60"/>
+              <w:keepNext/>
+              <w:jc w:val="end"/>
+            </w:pPr>
+            <w:r>
+              <w:rPr>
+                <w:rFonts w:ascii="Calibri" w:hAnsi="Calibri"/>
+                <w:sz w:val="20"/>
+              </w:rPr>
+              <w:t xml:space="default">0.0001</w:t>
             </w:r>
           </w:p>
         </w:tc>
@@ -3188,7 +3188,7 @@
                 <w:rFonts w:ascii="Calibri" w:hAnsi="Calibri"/>
                 <w:sz w:val="20"/>
               </w:rPr>
-              <w:t xml:space="default">82.41</w:t>
+              <w:t xml:space="default">68.57</w:t>
             </w:r>
           </w:p>
         </w:tc>
@@ -3289,7 +3289,7 @@
                 <w:rFonts w:ascii="Calibri" w:hAnsi="Calibri"/>
                 <w:sz w:val="20"/>
               </w:rPr>
-              <w:t xml:space="default">99.11</w:t>
+              <w:t xml:space="default">89.26</w:t>
             </w:r>
           </w:p>
         </w:tc>
@@ -3390,7 +3390,7 @@
                 <w:rFonts w:ascii="Calibri" w:hAnsi="Calibri"/>
                 <w:sz w:val="20"/>
               </w:rPr>
-              <w:t xml:space="default">77.90</w:t>
+              <w:t xml:space="default">61.56</w:t>
             </w:r>
           </w:p>
         </w:tc>
@@ -3491,7 +3491,7 @@
                 <w:rFonts w:ascii="Calibri" w:hAnsi="Calibri"/>
                 <w:sz w:val="20"/>
               </w:rPr>
-              <w:t xml:space="default">35.18</w:t>
+              <w:t xml:space="default">22.61</w:t>
             </w:r>
           </w:p>
         </w:tc>
@@ -3592,7 +3592,7 @@
                 <w:rFonts w:ascii="Calibri" w:hAnsi="Calibri"/>
                 <w:sz w:val="20"/>
               </w:rPr>
-              <w:t xml:space="default">49.26</w:t>
+              <w:t xml:space="default">34.19</w:t>
             </w:r>
           </w:p>
         </w:tc>
@@ -3693,7 +3693,7 @@
                 <w:rFonts w:ascii="Calibri" w:hAnsi="Calibri"/>
                 <w:sz w:val="20"/>
               </w:rPr>
-              <w:t xml:space="default">181.27</w:t>
+              <w:t xml:space="default">181.06</w:t>
             </w:r>
           </w:p>
         </w:tc>
@@ -3794,7 +3794,7 @@
                 <w:rFonts w:ascii="Calibri" w:hAnsi="Calibri"/>
                 <w:sz w:val="20"/>
               </w:rPr>
-              <w:t xml:space="default">57.05</w:t>
+              <w:t xml:space="default">41.49</w:t>
             </w:r>
           </w:p>
         </w:tc>
@@ -3895,7 +3895,7 @@
                 <w:rFonts w:ascii="Calibri" w:hAnsi="Calibri"/>
                 <w:sz w:val="20"/>
               </w:rPr>
-              <w:t xml:space="default">50.81</w:t>
+              <w:t xml:space="default">37.07</w:t>
             </w:r>
           </w:p>
         </w:tc>
@@ -3996,7 +3996,7 @@
                 <w:rFonts w:ascii="Calibri" w:hAnsi="Calibri"/>
                 <w:sz w:val="20"/>
               </w:rPr>
-              <w:t xml:space="default">55.29</w:t>
+              <w:t xml:space="default">39.78</w:t>
             </w:r>
           </w:p>
         </w:tc>
@@ -4097,31 +4097,31 @@
                 <w:rFonts w:ascii="Calibri" w:hAnsi="Calibri"/>
                 <w:sz w:val="20"/>
               </w:rPr>
-              <w:t xml:space="default">28.21</w:t>
-            </w:r>
-          </w:p>
-        </w:tc>
-        <w:tc>
-          <w:tcPr>
-            <w:tcBorders>
-              <w:top w:val="single" w:space="0" w:color="D3D3D3"/>
-              <w:bottom w:val="single" w:space="0" w:color="D3D3D3"/>
-              <w:start w:val="single" w:space="0" w:color="D3D3D3"/>
-              <w:end w:val="single" w:space="0" w:color="D3D3D3"/>
-            </w:tcBorders>
-          </w:tcPr>
-          <w:p>
-            <w:pPr>
-              <w:spacing w:before="0" w:after="60"/>
-              <w:keepNext/>
-              <w:jc w:val="end"/>
-            </w:pPr>
-            <w:r>
-              <w:rPr>
-                <w:rFonts w:ascii="Calibri" w:hAnsi="Calibri"/>
-                <w:sz w:val="20"/>
-              </w:rPr>
-              <w:t xml:space="default">0.0000</w:t>
+              <w:t xml:space="default">15.84</w:t>
+            </w:r>
+          </w:p>
+        </w:tc>
+        <w:tc>
+          <w:tcPr>
+            <w:tcBorders>
+              <w:top w:val="single" w:space="0" w:color="D3D3D3"/>
+              <w:bottom w:val="single" w:space="0" w:color="D3D3D3"/>
+              <w:start w:val="single" w:space="0" w:color="D3D3D3"/>
+              <w:end w:val="single" w:space="0" w:color="D3D3D3"/>
+            </w:tcBorders>
+          </w:tcPr>
+          <w:p>
+            <w:pPr>
+              <w:spacing w:before="0" w:after="60"/>
+              <w:keepNext/>
+              <w:jc w:val="end"/>
+            </w:pPr>
+            <w:r>
+              <w:rPr>
+                <w:rFonts w:ascii="Calibri" w:hAnsi="Calibri"/>
+                <w:sz w:val="20"/>
+              </w:rPr>
+              <w:t xml:space="default">0.0001</w:t>
             </w:r>
           </w:p>
         </w:tc>
@@ -4198,7 +4198,7 @@
                 <w:rFonts w:ascii="Calibri" w:hAnsi="Calibri"/>
                 <w:sz w:val="20"/>
               </w:rPr>
-              <w:t xml:space="default">83.20</w:t>
+              <w:t xml:space="default">71.11</w:t>
             </w:r>
           </w:p>
         </w:tc>
@@ -4299,7 +4299,7 @@
                 <w:rFonts w:ascii="Calibri" w:hAnsi="Calibri"/>
                 <w:sz w:val="20"/>
               </w:rPr>
-              <w:t xml:space="default">121.43</w:t>
+              <w:t xml:space="default">126.63</w:t>
             </w:r>
           </w:p>
         </w:tc>
@@ -4400,31 +4400,31 @@
                 <w:rFonts w:ascii="Calibri" w:hAnsi="Calibri"/>
                 <w:sz w:val="20"/>
               </w:rPr>
-              <w:t xml:space="default">0.29</w:t>
-            </w:r>
-          </w:p>
-        </w:tc>
-        <w:tc>
-          <w:tcPr>
-            <w:tcBorders>
-              <w:top w:val="single" w:space="0" w:color="D3D3D3"/>
-              <w:bottom w:val="single" w:space="0" w:color="D3D3D3"/>
-              <w:start w:val="single" w:space="0" w:color="D3D3D3"/>
-              <w:end w:val="single" w:space="0" w:color="D3D3D3"/>
-            </w:tcBorders>
-          </w:tcPr>
-          <w:p>
-            <w:pPr>
-              <w:spacing w:before="0" w:after="60"/>
-              <w:keepNext/>
-              <w:jc w:val="end"/>
-            </w:pPr>
-            <w:r>
-              <w:rPr>
-                <w:rFonts w:ascii="Calibri" w:hAnsi="Calibri"/>
-                <w:sz w:val="20"/>
-              </w:rPr>
-              <w:t xml:space="default">0.5935</w:t>
+              <w:t xml:space="default">3.06</w:t>
+            </w:r>
+          </w:p>
+        </w:tc>
+        <w:tc>
+          <w:tcPr>
+            <w:tcBorders>
+              <w:top w:val="single" w:space="0" w:color="D3D3D3"/>
+              <w:bottom w:val="single" w:space="0" w:color="D3D3D3"/>
+              <w:start w:val="single" w:space="0" w:color="D3D3D3"/>
+              <w:end w:val="single" w:space="0" w:color="D3D3D3"/>
+            </w:tcBorders>
+          </w:tcPr>
+          <w:p>
+            <w:pPr>
+              <w:spacing w:before="0" w:after="60"/>
+              <w:keepNext/>
+              <w:jc w:val="end"/>
+            </w:pPr>
+            <w:r>
+              <w:rPr>
+                <w:rFonts w:ascii="Calibri" w:hAnsi="Calibri"/>
+                <w:sz w:val="20"/>
+              </w:rPr>
+              <w:t xml:space="default">0.0833</w:t>
             </w:r>
           </w:p>
         </w:tc>
@@ -4501,55 +4501,55 @@
                 <w:rFonts w:ascii="Calibri" w:hAnsi="Calibri"/>
                 <w:sz w:val="20"/>
               </w:rPr>
-              <w:t xml:space="default">13.99</w:t>
-            </w:r>
-          </w:p>
-        </w:tc>
-        <w:tc>
-          <w:tcPr>
-            <w:tcBorders>
-              <w:top w:val="single" w:space="0" w:color="D3D3D3"/>
-              <w:bottom w:val="single" w:space="0" w:color="D3D3D3"/>
-              <w:start w:val="single" w:space="0" w:color="D3D3D3"/>
-              <w:end w:val="single" w:space="0" w:color="D3D3D3"/>
-            </w:tcBorders>
-          </w:tcPr>
-          <w:p>
-            <w:pPr>
-              <w:spacing w:before="0" w:after="60"/>
-              <w:keepNext/>
-              <w:jc w:val="end"/>
-            </w:pPr>
-            <w:r>
-              <w:rPr>
-                <w:rFonts w:ascii="Calibri" w:hAnsi="Calibri"/>
-                <w:sz w:val="20"/>
-              </w:rPr>
-              <w:t xml:space="default">0.0003</w:t>
-            </w:r>
-          </w:p>
-        </w:tc>
-        <w:tc>
-          <w:tcPr>
-            <w:tcBorders>
-              <w:top w:val="single" w:space="0" w:color="D3D3D3"/>
-              <w:bottom w:val="single" w:space="0" w:color="D3D3D3"/>
-              <w:start w:val="single" w:space="0" w:color="D3D3D3"/>
-              <w:end w:val="single" w:space="0" w:color="D3D3D3"/>
-            </w:tcBorders>
-          </w:tcPr>
-          <w:p>
-            <w:pPr>
-              <w:spacing w:before="0" w:after="60"/>
-              <w:keepNext/>
-              <w:jc w:val="end"/>
-            </w:pPr>
-            <w:r>
-              <w:rPr>
-                <w:rFonts w:ascii="Calibri" w:hAnsi="Calibri"/>
-                <w:sz w:val="20"/>
-              </w:rPr>
-              <w:t xml:space="default">***</w:t>
+              <w:t xml:space="default">5.77</w:t>
+            </w:r>
+          </w:p>
+        </w:tc>
+        <w:tc>
+          <w:tcPr>
+            <w:tcBorders>
+              <w:top w:val="single" w:space="0" w:color="D3D3D3"/>
+              <w:bottom w:val="single" w:space="0" w:color="D3D3D3"/>
+              <w:start w:val="single" w:space="0" w:color="D3D3D3"/>
+              <w:end w:val="single" w:space="0" w:color="D3D3D3"/>
+            </w:tcBorders>
+          </w:tcPr>
+          <w:p>
+            <w:pPr>
+              <w:spacing w:before="0" w:after="60"/>
+              <w:keepNext/>
+              <w:jc w:val="end"/>
+            </w:pPr>
+            <w:r>
+              <w:rPr>
+                <w:rFonts w:ascii="Calibri" w:hAnsi="Calibri"/>
+                <w:sz w:val="20"/>
+              </w:rPr>
+              <w:t xml:space="default">0.0181</w:t>
+            </w:r>
+          </w:p>
+        </w:tc>
+        <w:tc>
+          <w:tcPr>
+            <w:tcBorders>
+              <w:top w:val="single" w:space="0" w:color="D3D3D3"/>
+              <w:bottom w:val="single" w:space="0" w:color="D3D3D3"/>
+              <w:start w:val="single" w:space="0" w:color="D3D3D3"/>
+              <w:end w:val="single" w:space="0" w:color="D3D3D3"/>
+            </w:tcBorders>
+          </w:tcPr>
+          <w:p>
+            <w:pPr>
+              <w:spacing w:before="0" w:after="60"/>
+              <w:keepNext/>
+              <w:jc w:val="end"/>
+            </w:pPr>
+            <w:r>
+              <w:rPr>
+                <w:rFonts w:ascii="Calibri" w:hAnsi="Calibri"/>
+                <w:sz w:val="20"/>
+              </w:rPr>
+              <w:t xml:space="default">*</w:t>
             </w:r>
           </w:p>
         </w:tc>
@@ -4602,55 +4602,55 @@
                 <w:rFonts w:ascii="Calibri" w:hAnsi="Calibri"/>
                 <w:sz w:val="20"/>
               </w:rPr>
-              <w:t xml:space="default">4.43</w:t>
-            </w:r>
-          </w:p>
-        </w:tc>
-        <w:tc>
-          <w:tcPr>
-            <w:tcBorders>
-              <w:top w:val="single" w:space="0" w:color="D3D3D3"/>
-              <w:bottom w:val="single" w:space="0" w:color="D3D3D3"/>
-              <w:start w:val="single" w:space="0" w:color="D3D3D3"/>
-              <w:end w:val="single" w:space="0" w:color="D3D3D3"/>
-            </w:tcBorders>
-          </w:tcPr>
-          <w:p>
-            <w:pPr>
-              <w:spacing w:before="0" w:after="60"/>
-              <w:keepNext/>
-              <w:jc w:val="end"/>
-            </w:pPr>
-            <w:r>
-              <w:rPr>
-                <w:rFonts w:ascii="Calibri" w:hAnsi="Calibri"/>
-                <w:sz w:val="20"/>
-              </w:rPr>
-              <w:t xml:space="default">0.0377</w:t>
-            </w:r>
-          </w:p>
-        </w:tc>
-        <w:tc>
-          <w:tcPr>
-            <w:tcBorders>
-              <w:top w:val="single" w:space="0" w:color="D3D3D3"/>
-              <w:bottom w:val="single" w:space="0" w:color="D3D3D3"/>
-              <w:start w:val="single" w:space="0" w:color="D3D3D3"/>
-              <w:end w:val="single" w:space="0" w:color="D3D3D3"/>
-            </w:tcBorders>
-          </w:tcPr>
-          <w:p>
-            <w:pPr>
-              <w:spacing w:before="0" w:after="60"/>
-              <w:keepNext/>
-              <w:jc w:val="end"/>
-            </w:pPr>
-            <w:r>
-              <w:rPr>
-                <w:rFonts w:ascii="Calibri" w:hAnsi="Calibri"/>
-                <w:sz w:val="20"/>
-              </w:rPr>
-              <w:t xml:space="default">*</w:t>
+              <w:t xml:space="default">10.52</w:t>
+            </w:r>
+          </w:p>
+        </w:tc>
+        <w:tc>
+          <w:tcPr>
+            <w:tcBorders>
+              <w:top w:val="single" w:space="0" w:color="D3D3D3"/>
+              <w:bottom w:val="single" w:space="0" w:color="D3D3D3"/>
+              <w:start w:val="single" w:space="0" w:color="D3D3D3"/>
+              <w:end w:val="single" w:space="0" w:color="D3D3D3"/>
+            </w:tcBorders>
+          </w:tcPr>
+          <w:p>
+            <w:pPr>
+              <w:spacing w:before="0" w:after="60"/>
+              <w:keepNext/>
+              <w:jc w:val="end"/>
+            </w:pPr>
+            <w:r>
+              <w:rPr>
+                <w:rFonts w:ascii="Calibri" w:hAnsi="Calibri"/>
+                <w:sz w:val="20"/>
+              </w:rPr>
+              <w:t xml:space="default">0.0016</w:t>
+            </w:r>
+          </w:p>
+        </w:tc>
+        <w:tc>
+          <w:tcPr>
+            <w:tcBorders>
+              <w:top w:val="single" w:space="0" w:color="D3D3D3"/>
+              <w:bottom w:val="single" w:space="0" w:color="D3D3D3"/>
+              <w:start w:val="single" w:space="0" w:color="D3D3D3"/>
+              <w:end w:val="single" w:space="0" w:color="D3D3D3"/>
+            </w:tcBorders>
+          </w:tcPr>
+          <w:p>
+            <w:pPr>
+              <w:spacing w:before="0" w:after="60"/>
+              <w:keepNext/>
+              <w:jc w:val="end"/>
+            </w:pPr>
+            <w:r>
+              <w:rPr>
+                <w:rFonts w:ascii="Calibri" w:hAnsi="Calibri"/>
+                <w:sz w:val="20"/>
+              </w:rPr>
+              <w:t xml:space="default">**</w:t>
             </w:r>
           </w:p>
         </w:tc>
@@ -4703,31 +4703,31 @@
                 <w:rFonts w:ascii="Calibri" w:hAnsi="Calibri"/>
                 <w:sz w:val="20"/>
               </w:rPr>
-              <w:t xml:space="default">3.09</w:t>
-            </w:r>
-          </w:p>
-        </w:tc>
-        <w:tc>
-          <w:tcPr>
-            <w:tcBorders>
-              <w:top w:val="single" w:space="0" w:color="D3D3D3"/>
-              <w:bottom w:val="single" w:space="0" w:color="D3D3D3"/>
-              <w:start w:val="single" w:space="0" w:color="D3D3D3"/>
-              <w:end w:val="single" w:space="0" w:color="D3D3D3"/>
-            </w:tcBorders>
-          </w:tcPr>
-          <w:p>
-            <w:pPr>
-              <w:spacing w:before="0" w:after="60"/>
-              <w:keepNext/>
-              <w:jc w:val="end"/>
-            </w:pPr>
-            <w:r>
-              <w:rPr>
-                <w:rFonts w:ascii="Calibri" w:hAnsi="Calibri"/>
-                <w:sz w:val="20"/>
-              </w:rPr>
-              <w:t xml:space="default">0.0816</w:t>
+              <w:t xml:space="default">0.41</w:t>
+            </w:r>
+          </w:p>
+        </w:tc>
+        <w:tc>
+          <w:tcPr>
+            <w:tcBorders>
+              <w:top w:val="single" w:space="0" w:color="D3D3D3"/>
+              <w:bottom w:val="single" w:space="0" w:color="D3D3D3"/>
+              <w:start w:val="single" w:space="0" w:color="D3D3D3"/>
+              <w:end w:val="single" w:space="0" w:color="D3D3D3"/>
+            </w:tcBorders>
+          </w:tcPr>
+          <w:p>
+            <w:pPr>
+              <w:spacing w:before="0" w:after="60"/>
+              <w:keepNext/>
+              <w:jc w:val="end"/>
+            </w:pPr>
+            <w:r>
+              <w:rPr>
+                <w:rFonts w:ascii="Calibri" w:hAnsi="Calibri"/>
+                <w:sz w:val="20"/>
+              </w:rPr>
+              <w:t xml:space="default">0.5239</w:t>
             </w:r>
           </w:p>
         </w:tc>
@@ -4804,7 +4804,7 @@
                 <w:rFonts w:ascii="Calibri" w:hAnsi="Calibri"/>
                 <w:sz w:val="20"/>
               </w:rPr>
-              <w:t xml:space="default">172.48</w:t>
+              <w:t xml:space="default">197.29</w:t>
             </w:r>
           </w:p>
         </w:tc>
@@ -4905,7 +4905,7 @@
                 <w:rFonts w:ascii="Calibri" w:hAnsi="Calibri"/>
                 <w:sz w:val="20"/>
               </w:rPr>
-              <w:t xml:space="default">71.23</w:t>
+              <w:t xml:space="default">60.88</w:t>
             </w:r>
           </w:p>
         </w:tc>
@@ -5006,7 +5006,7 @@
                 <w:rFonts w:ascii="Calibri" w:hAnsi="Calibri"/>
                 <w:sz w:val="20"/>
               </w:rPr>
-              <w:t xml:space="default">57.34</w:t>
+              <w:t xml:space="default">43.76</w:t>
             </w:r>
           </w:p>
         </w:tc>
@@ -5107,31 +5107,31 @@
                 <w:rFonts w:ascii="Calibri" w:hAnsi="Calibri"/>
                 <w:sz w:val="20"/>
               </w:rPr>
-              <w:t xml:space="default">22.60</w:t>
-            </w:r>
-          </w:p>
-        </w:tc>
-        <w:tc>
-          <w:tcPr>
-            <w:tcBorders>
-              <w:top w:val="single" w:space="0" w:color="D3D3D3"/>
-              <w:bottom w:val="single" w:space="0" w:color="D3D3D3"/>
-              <w:start w:val="single" w:space="0" w:color="D3D3D3"/>
-              <w:end w:val="single" w:space="0" w:color="D3D3D3"/>
-            </w:tcBorders>
-          </w:tcPr>
-          <w:p>
-            <w:pPr>
-              <w:spacing w:before="0" w:after="60"/>
-              <w:keepNext/>
-              <w:jc w:val="end"/>
-            </w:pPr>
-            <w:r>
-              <w:rPr>
-                <w:rFonts w:ascii="Calibri" w:hAnsi="Calibri"/>
-                <w:sz w:val="20"/>
-              </w:rPr>
-              <w:t xml:space="default">0.0000</w:t>
+              <w:t xml:space="default">17.57</w:t>
+            </w:r>
+          </w:p>
+        </w:tc>
+        <w:tc>
+          <w:tcPr>
+            <w:tcBorders>
+              <w:top w:val="single" w:space="0" w:color="D3D3D3"/>
+              <w:bottom w:val="single" w:space="0" w:color="D3D3D3"/>
+              <w:start w:val="single" w:space="0" w:color="D3D3D3"/>
+              <w:end w:val="single" w:space="0" w:color="D3D3D3"/>
+            </w:tcBorders>
+          </w:tcPr>
+          <w:p>
+            <w:pPr>
+              <w:spacing w:before="0" w:after="60"/>
+              <w:keepNext/>
+              <w:jc w:val="end"/>
+            </w:pPr>
+            <w:r>
+              <w:rPr>
+                <w:rFonts w:ascii="Calibri" w:hAnsi="Calibri"/>
+                <w:sz w:val="20"/>
+              </w:rPr>
+              <w:t xml:space="default">0.0001</w:t>
             </w:r>
           </w:p>
         </w:tc>
@@ -5208,7 +5208,7 @@
                 <w:rFonts w:ascii="Calibri" w:hAnsi="Calibri"/>
                 <w:sz w:val="20"/>
               </w:rPr>
-              <w:t xml:space="default">165.01</w:t>
+              <w:t xml:space="default">173.26</w:t>
             </w:r>
           </w:p>
         </w:tc>
@@ -5309,7 +5309,7 @@
                 <w:rFonts w:ascii="Calibri" w:hAnsi="Calibri"/>
                 <w:sz w:val="20"/>
               </w:rPr>
-              <w:t xml:space="default">70.63</w:t>
+              <w:t xml:space="default">52.94</w:t>
             </w:r>
           </w:p>
         </w:tc>
@@ -5410,7 +5410,7 @@
                 <w:rFonts w:ascii="Calibri" w:hAnsi="Calibri"/>
                 <w:sz w:val="20"/>
               </w:rPr>
-              <w:t xml:space="default">214.37</w:t>
+              <w:t xml:space="default">188.11</w:t>
             </w:r>
           </w:p>
         </w:tc>
@@ -5511,7 +5511,7 @@
                 <w:rFonts w:ascii="Calibri" w:hAnsi="Calibri"/>
                 <w:sz w:val="20"/>
               </w:rPr>
-              <w:t xml:space="default">69.13</w:t>
+              <w:t xml:space="default">50.33</w:t>
             </w:r>
           </w:p>
         </w:tc>
@@ -5612,7 +5612,7 @@
                 <w:rFonts w:ascii="Calibri" w:hAnsi="Calibri"/>
                 <w:sz w:val="20"/>
               </w:rPr>
-              <w:t xml:space="default">71.29</w:t>
+              <w:t xml:space="default">52.90</w:t>
             </w:r>
           </w:p>
         </w:tc>
@@ -5713,7 +5713,7 @@
                 <w:rFonts w:ascii="Calibri" w:hAnsi="Calibri"/>
                 <w:sz w:val="20"/>
               </w:rPr>
-              <w:t xml:space="default">45.07</w:t>
+              <w:t xml:space="default">36.60</w:t>
             </w:r>
           </w:p>
         </w:tc>
@@ -5814,7 +5814,7 @@
                 <w:rFonts w:ascii="Calibri" w:hAnsi="Calibri"/>
                 <w:sz w:val="20"/>
               </w:rPr>
-              <w:t xml:space="default">152.03</w:t>
+              <w:t xml:space="default">126.97</w:t>
             </w:r>
           </w:p>
         </w:tc>
@@ -5915,31 +5915,31 @@
                 <w:rFonts w:ascii="Calibri" w:hAnsi="Calibri"/>
                 <w:sz w:val="20"/>
               </w:rPr>
-              <w:t xml:space="default">8.71</w:t>
-            </w:r>
-          </w:p>
-        </w:tc>
-        <w:tc>
-          <w:tcPr>
-            <w:tcBorders>
-              <w:top w:val="single" w:space="0" w:color="D3D3D3"/>
-              <w:bottom w:val="single" w:space="0" w:color="D3D3D3"/>
-              <w:start w:val="single" w:space="0" w:color="D3D3D3"/>
-              <w:end w:val="single" w:space="0" w:color="D3D3D3"/>
-            </w:tcBorders>
-          </w:tcPr>
-          <w:p>
-            <w:pPr>
-              <w:spacing w:before="0" w:after="60"/>
-              <w:keepNext/>
-              <w:jc w:val="end"/>
-            </w:pPr>
-            <w:r>
-              <w:rPr>
-                <w:rFonts w:ascii="Calibri" w:hAnsi="Calibri"/>
-                <w:sz w:val="20"/>
-              </w:rPr>
-              <w:t xml:space="default">0.0039</w:t>
+              <w:t xml:space="default">7.97</w:t>
+            </w:r>
+          </w:p>
+        </w:tc>
+        <w:tc>
+          <w:tcPr>
+            <w:tcBorders>
+              <w:top w:val="single" w:space="0" w:color="D3D3D3"/>
+              <w:bottom w:val="single" w:space="0" w:color="D3D3D3"/>
+              <w:start w:val="single" w:space="0" w:color="D3D3D3"/>
+              <w:end w:val="single" w:space="0" w:color="D3D3D3"/>
+            </w:tcBorders>
+          </w:tcPr>
+          <w:p>
+            <w:pPr>
+              <w:spacing w:before="0" w:after="60"/>
+              <w:keepNext/>
+              <w:jc w:val="end"/>
+            </w:pPr>
+            <w:r>
+              <w:rPr>
+                <w:rFonts w:ascii="Calibri" w:hAnsi="Calibri"/>
+                <w:sz w:val="20"/>
+              </w:rPr>
+              <w:t xml:space="default">0.0057</w:t>
             </w:r>
           </w:p>
         </w:tc>
@@ -6016,7 +6016,7 @@
                 <w:rFonts w:ascii="Calibri" w:hAnsi="Calibri"/>
                 <w:sz w:val="20"/>
               </w:rPr>
-              <w:t xml:space="default">80.61</w:t>
+              <w:t xml:space="default">70.50</w:t>
             </w:r>
           </w:p>
         </w:tc>
@@ -6117,7 +6117,7 @@
                 <w:rFonts w:ascii="Calibri" w:hAnsi="Calibri"/>
                 <w:sz w:val="20"/>
               </w:rPr>
-              <w:t xml:space="default">69.54</w:t>
+              <w:t xml:space="default">65.06</w:t>
             </w:r>
           </w:p>
         </w:tc>
@@ -6218,7 +6218,7 @@
                 <w:rFonts w:ascii="Calibri" w:hAnsi="Calibri"/>
                 <w:sz w:val="20"/>
               </w:rPr>
-              <w:t xml:space="default">48.43</w:t>
+              <w:t xml:space="default">38.77</w:t>
             </w:r>
           </w:p>
         </w:tc>

</xml_diff>